<commit_message>
Making some tweaks to Quick Start doc
Signed-off-by: Brian Baltz <brian.a.baltz@intel.com>
</commit_message>
<xml_diff>
--- a/Arduino 101 Quick Start.docx
+++ b/Arduino 101 Quick Start.docx
@@ -38,13 +38,7 @@
         </w:r>
       </w:hyperlink>
       <w:r>
-        <w:t xml:space="preserve"> and d</w:t>
-      </w:r>
-      <w:r>
-        <w:t>ownload the Arduino IDE for your OS</w:t>
-      </w:r>
-      <w:r>
-        <w:t>.  (Arduino 1.6.8 is the preferred version)</w:t>
+        <w:t xml:space="preserve"> and download the Arduino IDE for your OS.  (Arduino 1.6.8 is the preferred version)</w:t>
       </w:r>
     </w:p>
     <w:p>
@@ -411,7 +405,80 @@
         </w:numPr>
       </w:pPr>
       <w:r>
-        <w:t>If you have not already done so, connect the Arduino 101 to your PC with the USB A-B cable.</w:t>
+        <w:t xml:space="preserve">Open the </w:t>
+      </w:r>
+      <w:r>
+        <w:rPr>
+          <w:b/>
+        </w:rPr>
+        <w:t>Tools/Board</w:t>
+      </w:r>
+      <w:r>
+        <w:t xml:space="preserve"> menu and select: “Arduino/</w:t>
+      </w:r>
+      <w:proofErr w:type="spellStart"/>
+      <w:r>
+        <w:t>Genuino</w:t>
+      </w:r>
+      <w:proofErr w:type="spellEnd"/>
+      <w:r>
+        <w:t xml:space="preserve"> 101“</w:t>
+      </w:r>
+      <w:r>
+        <w:br/>
+      </w:r>
+      <w:r>
+        <w:rPr>
+          <w:noProof/>
+        </w:rPr>
+        <w:drawing>
+          <wp:inline distT="0" distB="0" distL="0" distR="0" wp14:anchorId="59859741" wp14:editId="75087752">
+            <wp:extent cx="5095875" cy="5643028"/>
+            <wp:effectExtent l="0" t="0" r="0" b="0"/>
+            <wp:docPr id="12" name="Picture 12"/>
+            <wp:cNvGraphicFramePr>
+              <a:graphicFrameLocks xmlns:a="http://schemas.openxmlformats.org/drawingml/2006/main" noChangeAspect="1"/>
+            </wp:cNvGraphicFramePr>
+            <a:graphic xmlns:a="http://schemas.openxmlformats.org/drawingml/2006/main">
+              <a:graphicData uri="http://schemas.openxmlformats.org/drawingml/2006/picture">
+                <pic:pic xmlns:pic="http://schemas.openxmlformats.org/drawingml/2006/picture">
+                  <pic:nvPicPr>
+                    <pic:cNvPr id="0" name="Picture 5"/>
+                    <pic:cNvPicPr>
+                      <a:picLocks noChangeAspect="1" noChangeArrowheads="1"/>
+                    </pic:cNvPicPr>
+                  </pic:nvPicPr>
+                  <pic:blipFill>
+                    <a:blip r:embed="rId11">
+                      <a:extLst>
+                        <a:ext uri="{28A0092B-C50C-407E-A947-70E740481C1C}">
+                          <a14:useLocalDpi xmlns:a14="http://schemas.microsoft.com/office/drawing/2010/main" val="0"/>
+                        </a:ext>
+                      </a:extLst>
+                    </a:blip>
+                    <a:srcRect/>
+                    <a:stretch>
+                      <a:fillRect/>
+                    </a:stretch>
+                  </pic:blipFill>
+                  <pic:spPr bwMode="auto">
+                    <a:xfrm>
+                      <a:off x="0" y="0"/>
+                      <a:ext cx="5095875" cy="5643028"/>
+                    </a:xfrm>
+                    <a:prstGeom prst="rect">
+                      <a:avLst/>
+                    </a:prstGeom>
+                    <a:noFill/>
+                    <a:ln>
+                      <a:noFill/>
+                    </a:ln>
+                  </pic:spPr>
+                </pic:pic>
+              </a:graphicData>
+            </a:graphic>
+          </wp:inline>
+        </w:drawing>
       </w:r>
     </w:p>
     <w:p>
@@ -423,6 +490,19 @@
         </w:numPr>
       </w:pPr>
       <w:r>
+        <w:lastRenderedPageBreak/>
+        <w:t>If you have not already done so, connect the Arduino 101 to your PC with the USB A-B cable.</w:t>
+      </w:r>
+    </w:p>
+    <w:p>
+      <w:pPr>
+        <w:pStyle w:val="ListParagraph"/>
+        <w:numPr>
+          <w:ilvl w:val="0"/>
+          <w:numId w:val="2"/>
+        </w:numPr>
+      </w:pPr>
+      <w:r>
         <w:t xml:space="preserve">After about 10 seconds go to the </w:t>
       </w:r>
       <w:r>
@@ -441,35 +521,6 @@
       <w:proofErr w:type="spellEnd"/>
       <w:r>
         <w:t xml:space="preserve"> 10”.</w:t>
-      </w:r>
-    </w:p>
-    <w:p>
-      <w:pPr>
-        <w:pStyle w:val="Heading1"/>
-      </w:pPr>
-      <w:r>
-        <w:t>Run “Blink” Sketch</w:t>
-      </w:r>
-    </w:p>
-    <w:p>
-      <w:pPr>
-        <w:pStyle w:val="ListParagraph"/>
-        <w:numPr>
-          <w:ilvl w:val="0"/>
-          <w:numId w:val="3"/>
-        </w:numPr>
-      </w:pPr>
-      <w:r>
-        <w:t xml:space="preserve">Open the </w:t>
-      </w:r>
-      <w:r>
-        <w:rPr>
-          <w:b/>
-        </w:rPr>
-        <w:t>File / Examples / 01.Basic</w:t>
-      </w:r>
-      <w:r>
-        <w:t xml:space="preserve"> menu and select “Blink”</w:t>
       </w:r>
       <w:r>
         <w:br/>
@@ -480,6 +531,92 @@
         </w:rPr>
         <w:drawing>
           <wp:inline distT="0" distB="0" distL="0" distR="0">
+            <wp:extent cx="5943600" cy="4152900"/>
+            <wp:effectExtent l="0" t="0" r="0" b="0"/>
+            <wp:docPr id="11" name="Picture 11"/>
+            <wp:cNvGraphicFramePr>
+              <a:graphicFrameLocks xmlns:a="http://schemas.openxmlformats.org/drawingml/2006/main" noChangeAspect="1"/>
+            </wp:cNvGraphicFramePr>
+            <a:graphic xmlns:a="http://schemas.openxmlformats.org/drawingml/2006/main">
+              <a:graphicData uri="http://schemas.openxmlformats.org/drawingml/2006/picture">
+                <pic:pic xmlns:pic="http://schemas.openxmlformats.org/drawingml/2006/picture">
+                  <pic:nvPicPr>
+                    <pic:cNvPr id="0" name="Picture 4"/>
+                    <pic:cNvPicPr>
+                      <a:picLocks noChangeAspect="1" noChangeArrowheads="1"/>
+                    </pic:cNvPicPr>
+                  </pic:nvPicPr>
+                  <pic:blipFill>
+                    <a:blip r:embed="rId12">
+                      <a:extLst>
+                        <a:ext uri="{28A0092B-C50C-407E-A947-70E740481C1C}">
+                          <a14:useLocalDpi xmlns:a14="http://schemas.microsoft.com/office/drawing/2010/main" val="0"/>
+                        </a:ext>
+                      </a:extLst>
+                    </a:blip>
+                    <a:srcRect/>
+                    <a:stretch>
+                      <a:fillRect/>
+                    </a:stretch>
+                  </pic:blipFill>
+                  <pic:spPr bwMode="auto">
+                    <a:xfrm>
+                      <a:off x="0" y="0"/>
+                      <a:ext cx="5943600" cy="4152900"/>
+                    </a:xfrm>
+                    <a:prstGeom prst="rect">
+                      <a:avLst/>
+                    </a:prstGeom>
+                    <a:noFill/>
+                    <a:ln>
+                      <a:noFill/>
+                    </a:ln>
+                  </pic:spPr>
+                </pic:pic>
+              </a:graphicData>
+            </a:graphic>
+          </wp:inline>
+        </w:drawing>
+      </w:r>
+    </w:p>
+    <w:p>
+      <w:pPr>
+        <w:pStyle w:val="Heading1"/>
+      </w:pPr>
+      <w:r>
+        <w:lastRenderedPageBreak/>
+        <w:t>Run “Blink” Sketch</w:t>
+      </w:r>
+    </w:p>
+    <w:p>
+      <w:pPr>
+        <w:pStyle w:val="ListParagraph"/>
+        <w:numPr>
+          <w:ilvl w:val="0"/>
+          <w:numId w:val="2"/>
+        </w:numPr>
+      </w:pPr>
+      <w:r>
+        <w:t xml:space="preserve">Open the </w:t>
+      </w:r>
+      <w:r>
+        <w:rPr>
+          <w:b/>
+        </w:rPr>
+        <w:t>File / Examples / 01.Basic</w:t>
+      </w:r>
+      <w:r>
+        <w:t xml:space="preserve"> menu and select “Blink”</w:t>
+      </w:r>
+      <w:r>
+        <w:br/>
+      </w:r>
+      <w:r>
+        <w:rPr>
+          <w:noProof/>
+        </w:rPr>
+        <w:drawing>
+          <wp:inline distT="0" distB="0" distL="0" distR="0" wp14:anchorId="1ECE6B67" wp14:editId="6FFB0E41">
             <wp:extent cx="4970621" cy="2705100"/>
             <wp:effectExtent l="0" t="0" r="1905" b="0"/>
             <wp:docPr id="6" name="Picture 6"/>
@@ -496,7 +633,7 @@
                     </pic:cNvPicPr>
                   </pic:nvPicPr>
                   <pic:blipFill>
-                    <a:blip r:embed="rId11">
+                    <a:blip r:embed="rId13">
                       <a:extLst>
                         <a:ext uri="{28A0092B-C50C-407E-A947-70E740481C1C}">
                           <a14:useLocalDpi xmlns:a14="http://schemas.microsoft.com/office/drawing/2010/main" val="0"/>
@@ -541,109 +678,13 @@
       </w:pPr>
       <w:r>
         <w:lastRenderedPageBreak/>
-        <w:t xml:space="preserve">Open the </w:t>
-      </w:r>
-      <w:r>
-        <w:rPr>
-          <w:b/>
-        </w:rPr>
-        <w:t>Tools</w:t>
-      </w:r>
-      <w:r>
-        <w:rPr>
-          <w:b/>
-        </w:rPr>
-        <w:t>/Board</w:t>
-      </w:r>
-      <w:r>
-        <w:t xml:space="preserve"> menu and select</w:t>
-      </w:r>
-      <w:r>
-        <w:t>: “Arduino/</w:t>
-      </w:r>
-      <w:proofErr w:type="spellStart"/>
-      <w:r>
-        <w:t>Genuino</w:t>
-      </w:r>
-      <w:proofErr w:type="spellEnd"/>
-      <w:r>
-        <w:t xml:space="preserve"> 101“</w:t>
+        <w:t>Click the Upload menu icon to build and upload the “Blink” sketch to the board.</w:t>
       </w:r>
       <w:r>
         <w:br/>
       </w:r>
-      <w:r>
-        <w:rPr>
-          <w:noProof/>
-        </w:rPr>
-        <w:drawing>
-          <wp:inline distT="0" distB="0" distL="0" distR="0">
-            <wp:extent cx="5067300" cy="5725075"/>
-            <wp:effectExtent l="0" t="0" r="0" b="9525"/>
-            <wp:docPr id="4" name="Picture 4"/>
-            <wp:cNvGraphicFramePr>
-              <a:graphicFrameLocks xmlns:a="http://schemas.openxmlformats.org/drawingml/2006/main" noChangeAspect="1"/>
-            </wp:cNvGraphicFramePr>
-            <a:graphic xmlns:a="http://schemas.openxmlformats.org/drawingml/2006/main">
-              <a:graphicData uri="http://schemas.openxmlformats.org/drawingml/2006/picture">
-                <pic:pic xmlns:pic="http://schemas.openxmlformats.org/drawingml/2006/picture">
-                  <pic:nvPicPr>
-                    <pic:cNvPr id="0" name="Picture 3"/>
-                    <pic:cNvPicPr>
-                      <a:picLocks noChangeAspect="1" noChangeArrowheads="1"/>
-                    </pic:cNvPicPr>
-                  </pic:nvPicPr>
-                  <pic:blipFill>
-                    <a:blip r:embed="rId12">
-                      <a:extLst>
-                        <a:ext uri="{28A0092B-C50C-407E-A947-70E740481C1C}">
-                          <a14:useLocalDpi xmlns:a14="http://schemas.microsoft.com/office/drawing/2010/main" val="0"/>
-                        </a:ext>
-                      </a:extLst>
-                    </a:blip>
-                    <a:srcRect/>
-                    <a:stretch>
-                      <a:fillRect/>
-                    </a:stretch>
-                  </pic:blipFill>
-                  <pic:spPr bwMode="auto">
-                    <a:xfrm>
-                      <a:off x="0" y="0"/>
-                      <a:ext cx="5067300" cy="5725075"/>
-                    </a:xfrm>
-                    <a:prstGeom prst="rect">
-                      <a:avLst/>
-                    </a:prstGeom>
-                    <a:noFill/>
-                    <a:ln>
-                      <a:noFill/>
-                    </a:ln>
-                  </pic:spPr>
-                </pic:pic>
-              </a:graphicData>
-            </a:graphic>
-          </wp:inline>
-        </w:drawing>
-      </w:r>
-      <w:r>
-        <w:br/>
-      </w:r>
-    </w:p>
-    <w:p>
-      <w:pPr>
-        <w:pStyle w:val="ListParagraph"/>
-        <w:numPr>
-          <w:ilvl w:val="0"/>
-          <w:numId w:val="2"/>
-        </w:numPr>
-      </w:pPr>
-      <w:r>
-        <w:lastRenderedPageBreak/>
-        <w:t>Click the Upload menu icon to build and upload the “Blink” sketch to the board.</w:t>
-      </w:r>
-      <w:r>
-        <w:br/>
-      </w:r>
+      <w:bookmarkStart w:id="0" w:name="_GoBack"/>
+      <w:bookmarkEnd w:id="0"/>
       <w:r>
         <w:rPr>
           <w:noProof/>
@@ -666,7 +707,7 @@
                     </pic:cNvPicPr>
                   </pic:nvPicPr>
                   <pic:blipFill>
-                    <a:blip r:embed="rId13">
+                    <a:blip r:embed="rId14">
                       <a:extLst>
                         <a:ext uri="{28A0092B-C50C-407E-A947-70E740481C1C}">
                           <a14:useLocalDpi xmlns:a14="http://schemas.microsoft.com/office/drawing/2010/main" val="0"/>
@@ -701,8 +742,6 @@
         <w:br/>
         <w:t>If the upload is successful, the console window should display “SUCCESS”. Repeat the process if you experience an error. If it fails again, check your port settings, connection or device driver.</w:t>
       </w:r>
-      <w:bookmarkStart w:id="0" w:name="_GoBack"/>
-      <w:bookmarkEnd w:id="0"/>
     </w:p>
     <w:sectPr>
       <w:pgSz w:w="12240" w:h="15840"/>
@@ -897,7 +936,7 @@
   <w:abstractNum w:abstractNumId="2">
     <w:nsid w:val="7E8B6A55"/>
     <w:multiLevelType w:val="hybridMultilevel"/>
-    <w:tmpl w:val="FE2ED6C4"/>
+    <w:tmpl w:val="DC88E83E"/>
     <w:lvl w:ilvl="0" w:tplc="0409000F">
       <w:start w:val="1"/>
       <w:numFmt w:val="decimal"/>

</xml_diff>